<commit_message>
Modificando el archivo tenedor
</commit_message>
<xml_diff>
--- a/tenedor.docx
+++ b/tenedor.docx
@@ -784,6 +784,537 @@
       </w:r>
     </w:p>
     <w:p/>
+    <w:p/>
+    <w:p/>
+    <w:p>
+      <w:r>
+        <w:rPr>
+          <w:noProof/>
+        </w:rPr>
+        <w:drawing>
+          <wp:inline distT="0" distB="0" distL="0" distR="0" wp14:anchorId="588B5646" wp14:editId="7479A41A">
+            <wp:extent cx="5715000" cy="4572000"/>
+            <wp:effectExtent l="0" t="0" r="0" b="0"/>
+            <wp:docPr id="3" name="Imagen 3" descr="Receta de Causa limeña"/>
+            <wp:cNvGraphicFramePr>
+              <a:graphicFrameLocks xmlns:a="http://schemas.openxmlformats.org/drawingml/2006/main" noChangeAspect="1"/>
+            </wp:cNvGraphicFramePr>
+            <a:graphic xmlns:a="http://schemas.openxmlformats.org/drawingml/2006/main">
+              <a:graphicData uri="http://schemas.openxmlformats.org/drawingml/2006/picture">
+                <pic:pic xmlns:pic="http://schemas.openxmlformats.org/drawingml/2006/picture">
+                  <pic:nvPicPr>
+                    <pic:cNvPr id="0" name="Picture 3" descr="Receta de Causa limeña"/>
+                    <pic:cNvPicPr>
+                      <a:picLocks noChangeAspect="1" noChangeArrowheads="1"/>
+                    </pic:cNvPicPr>
+                  </pic:nvPicPr>
+                  <pic:blipFill>
+                    <a:blip r:embed="rId7">
+                      <a:extLst>
+                        <a:ext uri="{28A0092B-C50C-407E-A947-70E740481C1C}">
+                          <a14:useLocalDpi xmlns:a14="http://schemas.microsoft.com/office/drawing/2010/main" val="0"/>
+                        </a:ext>
+                      </a:extLst>
+                    </a:blip>
+                    <a:srcRect/>
+                    <a:stretch>
+                      <a:fillRect/>
+                    </a:stretch>
+                  </pic:blipFill>
+                  <pic:spPr bwMode="auto">
+                    <a:xfrm>
+                      <a:off x="0" y="0"/>
+                      <a:ext cx="5715000" cy="4572000"/>
+                    </a:xfrm>
+                    <a:prstGeom prst="rect">
+                      <a:avLst/>
+                    </a:prstGeom>
+                    <a:noFill/>
+                    <a:ln>
+                      <a:noFill/>
+                    </a:ln>
+                  </pic:spPr>
+                </pic:pic>
+              </a:graphicData>
+            </a:graphic>
+          </wp:inline>
+        </w:drawing>
+      </w:r>
+    </w:p>
+    <w:p>
+      <w:pPr>
+        <w:shd w:val="clear" w:color="auto" w:fill="FFFFFF"/>
+        <w:spacing w:after="60" w:line="240" w:lineRule="auto"/>
+        <w:rPr>
+          <w:rFonts w:ascii="Arial" w:eastAsia="Times New Roman" w:hAnsi="Arial" w:cs="Arial"/>
+          <w:b/>
+          <w:bCs/>
+          <w:color w:val="333333"/>
+          <w:sz w:val="34"/>
+          <w:szCs w:val="34"/>
+          <w:lang w:eastAsia="es-ES"/>
+        </w:rPr>
+      </w:pPr>
+      <w:r>
+        <w:rPr>
+          <w:rFonts w:ascii="Arial" w:eastAsia="Times New Roman" w:hAnsi="Arial" w:cs="Arial"/>
+          <w:b/>
+          <w:bCs/>
+          <w:color w:val="333333"/>
+          <w:sz w:val="34"/>
+          <w:szCs w:val="34"/>
+          <w:lang w:eastAsia="es-ES"/>
+        </w:rPr>
+        <w:lastRenderedPageBreak/>
+        <w:t>Ingredientes para hacer Causa limeña:</w:t>
+      </w:r>
+    </w:p>
+    <w:p>
+      <w:pPr>
+        <w:shd w:val="clear" w:color="auto" w:fill="FFFFFF"/>
+        <w:spacing w:after="60" w:line="240" w:lineRule="auto"/>
+        <w:rPr>
+          <w:rFonts w:ascii="Arial" w:eastAsia="Times New Roman" w:hAnsi="Arial" w:cs="Arial"/>
+          <w:b/>
+          <w:bCs/>
+          <w:color w:val="333333"/>
+          <w:sz w:val="34"/>
+          <w:szCs w:val="34"/>
+          <w:lang w:eastAsia="es-ES"/>
+        </w:rPr>
+      </w:pPr>
+    </w:p>
+    <w:p>
+      <w:pPr>
+        <w:numPr>
+          <w:ilvl w:val="0"/>
+          <w:numId w:val="3"/>
+        </w:numPr>
+        <w:shd w:val="clear" w:color="auto" w:fill="FFFFFF"/>
+        <w:spacing w:before="60" w:after="0" w:line="240" w:lineRule="auto"/>
+        <w:ind w:left="600"/>
+        <w:rPr>
+          <w:rFonts w:ascii="Arial" w:eastAsia="Times New Roman" w:hAnsi="Arial" w:cs="Arial"/>
+          <w:b/>
+          <w:bCs/>
+          <w:i/>
+          <w:iCs/>
+          <w:color w:val="333333"/>
+          <w:sz w:val="32"/>
+          <w:szCs w:val="32"/>
+          <w:lang w:eastAsia="es-ES"/>
+        </w:rPr>
+      </w:pPr>
+      <w:r>
+        <w:rPr>
+          <w:rFonts w:ascii="Arial" w:eastAsia="Times New Roman" w:hAnsi="Arial" w:cs="Arial"/>
+          <w:b/>
+          <w:bCs/>
+          <w:i/>
+          <w:iCs/>
+          <w:color w:val="333333"/>
+          <w:sz w:val="32"/>
+          <w:szCs w:val="32"/>
+          <w:lang w:eastAsia="es-ES"/>
+        </w:rPr>
+        <w:t>Para la masa</w:t>
+      </w:r>
+    </w:p>
+    <w:p>
+      <w:pPr>
+        <w:numPr>
+          <w:ilvl w:val="0"/>
+          <w:numId w:val="3"/>
+        </w:numPr>
+        <w:shd w:val="clear" w:color="auto" w:fill="FFFFFF"/>
+        <w:spacing w:before="60" w:after="0" w:line="240" w:lineRule="auto"/>
+        <w:ind w:left="804"/>
+        <w:rPr>
+          <w:rFonts w:ascii="Arial" w:eastAsia="Times New Roman" w:hAnsi="Arial" w:cs="Arial"/>
+          <w:color w:val="333333"/>
+          <w:sz w:val="32"/>
+          <w:szCs w:val="32"/>
+          <w:lang w:eastAsia="es-ES"/>
+        </w:rPr>
+      </w:pPr>
+      <w:r>
+        <w:rPr>
+          <w:rFonts w:ascii="Arial" w:eastAsia="Times New Roman" w:hAnsi="Arial" w:cs="Arial"/>
+          <w:color w:val="333333"/>
+          <w:sz w:val="32"/>
+          <w:szCs w:val="32"/>
+          <w:lang w:eastAsia="es-ES"/>
+        </w:rPr>
+        <w:t> 3 ajíes amarillos</w:t>
+      </w:r>
+    </w:p>
+    <w:p>
+      <w:pPr>
+        <w:numPr>
+          <w:ilvl w:val="0"/>
+          <w:numId w:val="3"/>
+        </w:numPr>
+        <w:shd w:val="clear" w:color="auto" w:fill="FFFFFF"/>
+        <w:spacing w:before="60" w:after="0" w:line="240" w:lineRule="auto"/>
+        <w:ind w:left="804"/>
+        <w:rPr>
+          <w:rFonts w:ascii="Arial" w:eastAsia="Times New Roman" w:hAnsi="Arial" w:cs="Arial"/>
+          <w:color w:val="333333"/>
+          <w:sz w:val="32"/>
+          <w:szCs w:val="32"/>
+          <w:lang w:eastAsia="es-ES"/>
+        </w:rPr>
+      </w:pPr>
+      <w:r>
+        <w:rPr>
+          <w:rFonts w:ascii="Arial" w:eastAsia="Times New Roman" w:hAnsi="Arial" w:cs="Arial"/>
+          <w:color w:val="333333"/>
+          <w:sz w:val="32"/>
+          <w:szCs w:val="32"/>
+          <w:lang w:eastAsia="es-ES"/>
+        </w:rPr>
+        <w:t> 1 kilogramo de papas amarillas</w:t>
+      </w:r>
+    </w:p>
+    <w:p>
+      <w:pPr>
+        <w:numPr>
+          <w:ilvl w:val="0"/>
+          <w:numId w:val="3"/>
+        </w:numPr>
+        <w:shd w:val="clear" w:color="auto" w:fill="FFFFFF"/>
+        <w:spacing w:before="60" w:after="0" w:line="240" w:lineRule="auto"/>
+        <w:ind w:left="804"/>
+        <w:rPr>
+          <w:rFonts w:ascii="Arial" w:eastAsia="Times New Roman" w:hAnsi="Arial" w:cs="Arial"/>
+          <w:color w:val="333333"/>
+          <w:sz w:val="32"/>
+          <w:szCs w:val="32"/>
+          <w:lang w:eastAsia="es-ES"/>
+        </w:rPr>
+      </w:pPr>
+      <w:r>
+        <w:rPr>
+          <w:rFonts w:ascii="Arial" w:eastAsia="Times New Roman" w:hAnsi="Arial" w:cs="Arial"/>
+          <w:color w:val="333333"/>
+          <w:sz w:val="32"/>
+          <w:szCs w:val="32"/>
+          <w:lang w:eastAsia="es-ES"/>
+        </w:rPr>
+        <w:t> 3 limones</w:t>
+      </w:r>
+    </w:p>
+    <w:p>
+      <w:pPr>
+        <w:numPr>
+          <w:ilvl w:val="0"/>
+          <w:numId w:val="3"/>
+        </w:numPr>
+        <w:shd w:val="clear" w:color="auto" w:fill="FFFFFF"/>
+        <w:spacing w:before="60" w:after="0" w:line="240" w:lineRule="auto"/>
+        <w:ind w:left="804"/>
+        <w:rPr>
+          <w:rFonts w:ascii="Arial" w:eastAsia="Times New Roman" w:hAnsi="Arial" w:cs="Arial"/>
+          <w:color w:val="333333"/>
+          <w:sz w:val="32"/>
+          <w:szCs w:val="32"/>
+          <w:lang w:eastAsia="es-ES"/>
+        </w:rPr>
+      </w:pPr>
+      <w:r>
+        <w:rPr>
+          <w:rFonts w:ascii="Arial" w:eastAsia="Times New Roman" w:hAnsi="Arial" w:cs="Arial"/>
+          <w:color w:val="333333"/>
+          <w:sz w:val="32"/>
+          <w:szCs w:val="32"/>
+          <w:lang w:eastAsia="es-ES"/>
+        </w:rPr>
+        <w:t> 60 mililitros de aceite vegetal</w:t>
+      </w:r>
+    </w:p>
+    <w:p>
+      <w:pPr>
+        <w:numPr>
+          <w:ilvl w:val="0"/>
+          <w:numId w:val="3"/>
+        </w:numPr>
+        <w:shd w:val="clear" w:color="auto" w:fill="FFFFFF"/>
+        <w:spacing w:before="60" w:after="0" w:line="240" w:lineRule="auto"/>
+        <w:ind w:left="804"/>
+        <w:rPr>
+          <w:rFonts w:ascii="Arial" w:eastAsia="Times New Roman" w:hAnsi="Arial" w:cs="Arial"/>
+          <w:color w:val="333333"/>
+          <w:sz w:val="32"/>
+          <w:szCs w:val="32"/>
+          <w:lang w:eastAsia="es-ES"/>
+        </w:rPr>
+      </w:pPr>
+      <w:r>
+        <w:rPr>
+          <w:rFonts w:ascii="Arial" w:eastAsia="Times New Roman" w:hAnsi="Arial" w:cs="Arial"/>
+          <w:color w:val="333333"/>
+          <w:sz w:val="32"/>
+          <w:szCs w:val="32"/>
+          <w:lang w:eastAsia="es-ES"/>
+        </w:rPr>
+        <w:t> Sal y pimienta al gusto</w:t>
+      </w:r>
+    </w:p>
+    <w:p>
+      <w:pPr>
+        <w:numPr>
+          <w:ilvl w:val="0"/>
+          <w:numId w:val="3"/>
+        </w:numPr>
+        <w:shd w:val="clear" w:color="auto" w:fill="FFFFFF"/>
+        <w:spacing w:before="240" w:after="0" w:line="240" w:lineRule="auto"/>
+        <w:ind w:left="600"/>
+        <w:rPr>
+          <w:rFonts w:ascii="Arial" w:eastAsia="Times New Roman" w:hAnsi="Arial" w:cs="Arial"/>
+          <w:b/>
+          <w:bCs/>
+          <w:i/>
+          <w:iCs/>
+          <w:color w:val="333333"/>
+          <w:sz w:val="32"/>
+          <w:szCs w:val="32"/>
+          <w:lang w:eastAsia="es-ES"/>
+        </w:rPr>
+      </w:pPr>
+      <w:r>
+        <w:rPr>
+          <w:rFonts w:ascii="Arial" w:eastAsia="Times New Roman" w:hAnsi="Arial" w:cs="Arial"/>
+          <w:b/>
+          <w:bCs/>
+          <w:i/>
+          <w:iCs/>
+          <w:color w:val="333333"/>
+          <w:sz w:val="32"/>
+          <w:szCs w:val="32"/>
+          <w:lang w:eastAsia="es-ES"/>
+        </w:rPr>
+        <w:t>Para el relleno</w:t>
+      </w:r>
+    </w:p>
+    <w:p>
+      <w:pPr>
+        <w:numPr>
+          <w:ilvl w:val="0"/>
+          <w:numId w:val="3"/>
+        </w:numPr>
+        <w:shd w:val="clear" w:color="auto" w:fill="FFFFFF"/>
+        <w:spacing w:before="60" w:after="0" w:line="240" w:lineRule="auto"/>
+        <w:ind w:left="804"/>
+        <w:rPr>
+          <w:rFonts w:ascii="Arial" w:eastAsia="Times New Roman" w:hAnsi="Arial" w:cs="Arial"/>
+          <w:color w:val="333333"/>
+          <w:sz w:val="32"/>
+          <w:szCs w:val="32"/>
+          <w:lang w:eastAsia="es-ES"/>
+        </w:rPr>
+      </w:pPr>
+      <w:r>
+        <w:rPr>
+          <w:rFonts w:ascii="Arial" w:eastAsia="Times New Roman" w:hAnsi="Arial" w:cs="Arial"/>
+          <w:color w:val="333333"/>
+          <w:sz w:val="32"/>
+          <w:szCs w:val="32"/>
+          <w:lang w:eastAsia="es-ES"/>
+        </w:rPr>
+        <w:t> 250 gramos de pollo</w:t>
+      </w:r>
+    </w:p>
+    <w:p>
+      <w:pPr>
+        <w:numPr>
+          <w:ilvl w:val="0"/>
+          <w:numId w:val="3"/>
+        </w:numPr>
+        <w:shd w:val="clear" w:color="auto" w:fill="FFFFFF"/>
+        <w:spacing w:before="60" w:after="0" w:line="240" w:lineRule="auto"/>
+        <w:ind w:left="804"/>
+        <w:rPr>
+          <w:rFonts w:ascii="Arial" w:eastAsia="Times New Roman" w:hAnsi="Arial" w:cs="Arial"/>
+          <w:color w:val="333333"/>
+          <w:sz w:val="32"/>
+          <w:szCs w:val="32"/>
+          <w:lang w:eastAsia="es-ES"/>
+        </w:rPr>
+      </w:pPr>
+      <w:r>
+        <w:rPr>
+          <w:rFonts w:ascii="Arial" w:eastAsia="Times New Roman" w:hAnsi="Arial" w:cs="Arial"/>
+          <w:color w:val="333333"/>
+          <w:sz w:val="32"/>
+          <w:szCs w:val="32"/>
+          <w:lang w:eastAsia="es-ES"/>
+        </w:rPr>
+        <w:t> 2 cebollas</w:t>
+      </w:r>
+    </w:p>
+    <w:p>
+      <w:pPr>
+        <w:numPr>
+          <w:ilvl w:val="0"/>
+          <w:numId w:val="3"/>
+        </w:numPr>
+        <w:shd w:val="clear" w:color="auto" w:fill="FFFFFF"/>
+        <w:spacing w:before="60" w:after="0" w:line="240" w:lineRule="auto"/>
+        <w:ind w:left="804"/>
+        <w:rPr>
+          <w:rFonts w:ascii="Arial" w:eastAsia="Times New Roman" w:hAnsi="Arial" w:cs="Arial"/>
+          <w:color w:val="333333"/>
+          <w:sz w:val="32"/>
+          <w:szCs w:val="32"/>
+          <w:lang w:eastAsia="es-ES"/>
+        </w:rPr>
+      </w:pPr>
+      <w:r>
+        <w:rPr>
+          <w:rFonts w:ascii="Arial" w:eastAsia="Times New Roman" w:hAnsi="Arial" w:cs="Arial"/>
+          <w:color w:val="333333"/>
+          <w:sz w:val="32"/>
+          <w:szCs w:val="32"/>
+          <w:lang w:eastAsia="es-ES"/>
+        </w:rPr>
+        <w:t> 1 pimentón verde</w:t>
+      </w:r>
+    </w:p>
+    <w:p>
+      <w:pPr>
+        <w:numPr>
+          <w:ilvl w:val="0"/>
+          <w:numId w:val="3"/>
+        </w:numPr>
+        <w:shd w:val="clear" w:color="auto" w:fill="FFFFFF"/>
+        <w:spacing w:before="60" w:after="0" w:line="240" w:lineRule="auto"/>
+        <w:ind w:left="804"/>
+        <w:rPr>
+          <w:rFonts w:ascii="Arial" w:eastAsia="Times New Roman" w:hAnsi="Arial" w:cs="Arial"/>
+          <w:color w:val="333333"/>
+          <w:sz w:val="32"/>
+          <w:szCs w:val="32"/>
+          <w:lang w:eastAsia="es-ES"/>
+        </w:rPr>
+      </w:pPr>
+      <w:r>
+        <w:rPr>
+          <w:rFonts w:ascii="Arial" w:eastAsia="Times New Roman" w:hAnsi="Arial" w:cs="Arial"/>
+          <w:color w:val="333333"/>
+          <w:sz w:val="32"/>
+          <w:szCs w:val="32"/>
+          <w:lang w:eastAsia="es-ES"/>
+        </w:rPr>
+        <w:t> 5 ajíes</w:t>
+      </w:r>
+    </w:p>
+    <w:p>
+      <w:pPr>
+        <w:numPr>
+          <w:ilvl w:val="0"/>
+          <w:numId w:val="3"/>
+        </w:numPr>
+        <w:shd w:val="clear" w:color="auto" w:fill="FFFFFF"/>
+        <w:spacing w:before="60" w:after="0" w:line="240" w:lineRule="auto"/>
+        <w:ind w:left="804"/>
+        <w:rPr>
+          <w:rFonts w:ascii="Arial" w:eastAsia="Times New Roman" w:hAnsi="Arial" w:cs="Arial"/>
+          <w:color w:val="333333"/>
+          <w:sz w:val="32"/>
+          <w:szCs w:val="32"/>
+          <w:lang w:eastAsia="es-ES"/>
+        </w:rPr>
+      </w:pPr>
+      <w:r>
+        <w:rPr>
+          <w:rFonts w:ascii="Arial" w:eastAsia="Times New Roman" w:hAnsi="Arial" w:cs="Arial"/>
+          <w:color w:val="333333"/>
+          <w:sz w:val="32"/>
+          <w:szCs w:val="32"/>
+          <w:lang w:eastAsia="es-ES"/>
+        </w:rPr>
+        <w:t> 100 gramos de mayonesa</w:t>
+      </w:r>
+    </w:p>
+    <w:p>
+      <w:pPr>
+        <w:numPr>
+          <w:ilvl w:val="0"/>
+          <w:numId w:val="3"/>
+        </w:numPr>
+        <w:shd w:val="clear" w:color="auto" w:fill="FFFFFF"/>
+        <w:spacing w:before="60" w:after="0" w:line="240" w:lineRule="auto"/>
+        <w:ind w:left="804"/>
+        <w:rPr>
+          <w:rFonts w:ascii="Arial" w:eastAsia="Times New Roman" w:hAnsi="Arial" w:cs="Arial"/>
+          <w:color w:val="333333"/>
+          <w:sz w:val="32"/>
+          <w:szCs w:val="32"/>
+          <w:lang w:eastAsia="es-ES"/>
+        </w:rPr>
+      </w:pPr>
+      <w:r>
+        <w:rPr>
+          <w:rFonts w:ascii="Arial" w:eastAsia="Times New Roman" w:hAnsi="Arial" w:cs="Arial"/>
+          <w:color w:val="333333"/>
+          <w:sz w:val="32"/>
+          <w:szCs w:val="32"/>
+          <w:lang w:eastAsia="es-ES"/>
+        </w:rPr>
+        <w:t> 1 aguacate mediano picado en rebanadas</w:t>
+      </w:r>
+    </w:p>
+    <w:p>
+      <w:pPr>
+        <w:numPr>
+          <w:ilvl w:val="0"/>
+          <w:numId w:val="3"/>
+        </w:numPr>
+        <w:shd w:val="clear" w:color="auto" w:fill="FFFFFF"/>
+        <w:spacing w:before="60" w:after="0" w:line="240" w:lineRule="auto"/>
+        <w:ind w:left="804"/>
+        <w:rPr>
+          <w:rFonts w:ascii="Arial" w:eastAsia="Times New Roman" w:hAnsi="Arial" w:cs="Arial"/>
+          <w:color w:val="333333"/>
+          <w:sz w:val="32"/>
+          <w:szCs w:val="32"/>
+          <w:lang w:eastAsia="es-ES"/>
+        </w:rPr>
+      </w:pPr>
+      <w:r>
+        <w:rPr>
+          <w:rFonts w:ascii="Arial" w:eastAsia="Times New Roman" w:hAnsi="Arial" w:cs="Arial"/>
+          <w:color w:val="333333"/>
+          <w:sz w:val="32"/>
+          <w:szCs w:val="32"/>
+          <w:lang w:eastAsia="es-ES"/>
+        </w:rPr>
+        <w:t xml:space="preserve"> 1 </w:t>
+      </w:r>
+      <w:proofErr w:type="gramStart"/>
+      <w:r>
+        <w:rPr>
+          <w:rFonts w:ascii="Arial" w:eastAsia="Times New Roman" w:hAnsi="Arial" w:cs="Arial"/>
+          <w:color w:val="333333"/>
+          <w:sz w:val="32"/>
+          <w:szCs w:val="32"/>
+          <w:lang w:eastAsia="es-ES"/>
+        </w:rPr>
+        <w:t>Zanahoria</w:t>
+      </w:r>
+      <w:proofErr w:type="gramEnd"/>
+      <w:r>
+        <w:rPr>
+          <w:rFonts w:ascii="Arial" w:eastAsia="Times New Roman" w:hAnsi="Arial" w:cs="Arial"/>
+          <w:color w:val="333333"/>
+          <w:sz w:val="32"/>
+          <w:szCs w:val="32"/>
+          <w:lang w:eastAsia="es-ES"/>
+        </w:rPr>
+        <w:t xml:space="preserve"> mediana</w:t>
+      </w:r>
+    </w:p>
+    <w:p/>
     <w:sectPr>
       <w:pgSz w:w="11906" w:h="16838"/>
       <w:pgMar w:top="1440" w:right="1440" w:bottom="1440" w:left="1440" w:header="708" w:footer="708" w:gutter="0"/>
@@ -946,6 +1477,155 @@
     </w:lvl>
   </w:abstractNum>
   <w:abstractNum w:abstractNumId="1" w15:restartNumberingAfterBreak="0">
+    <w:nsid w:val="62CD132C"/>
+    <w:multiLevelType w:val="multilevel"/>
+    <w:tmpl w:val="62724960"/>
+    <w:lvl w:ilvl="0">
+      <w:start w:val="1"/>
+      <w:numFmt w:val="bullet"/>
+      <w:lvlText w:val=""/>
+      <w:lvlJc w:val="left"/>
+      <w:pPr>
+        <w:tabs>
+          <w:tab w:val="num" w:pos="720"/>
+        </w:tabs>
+        <w:ind w:left="720" w:hanging="360"/>
+      </w:pPr>
+      <w:rPr>
+        <w:rFonts w:ascii="Symbol" w:hAnsi="Symbol" w:hint="default"/>
+        <w:sz w:val="20"/>
+      </w:rPr>
+    </w:lvl>
+    <w:lvl w:ilvl="1" w:tentative="1">
+      <w:start w:val="1"/>
+      <w:numFmt w:val="bullet"/>
+      <w:lvlText w:val="o"/>
+      <w:lvlJc w:val="left"/>
+      <w:pPr>
+        <w:tabs>
+          <w:tab w:val="num" w:pos="1440"/>
+        </w:tabs>
+        <w:ind w:left="1440" w:hanging="360"/>
+      </w:pPr>
+      <w:rPr>
+        <w:rFonts w:ascii="Courier New" w:hAnsi="Courier New" w:hint="default"/>
+        <w:sz w:val="20"/>
+      </w:rPr>
+    </w:lvl>
+    <w:lvl w:ilvl="2" w:tentative="1">
+      <w:start w:val="1"/>
+      <w:numFmt w:val="bullet"/>
+      <w:lvlText w:val=""/>
+      <w:lvlJc w:val="left"/>
+      <w:pPr>
+        <w:tabs>
+          <w:tab w:val="num" w:pos="2160"/>
+        </w:tabs>
+        <w:ind w:left="2160" w:hanging="360"/>
+      </w:pPr>
+      <w:rPr>
+        <w:rFonts w:ascii="Wingdings" w:hAnsi="Wingdings" w:hint="default"/>
+        <w:sz w:val="20"/>
+      </w:rPr>
+    </w:lvl>
+    <w:lvl w:ilvl="3" w:tentative="1">
+      <w:start w:val="1"/>
+      <w:numFmt w:val="bullet"/>
+      <w:lvlText w:val=""/>
+      <w:lvlJc w:val="left"/>
+      <w:pPr>
+        <w:tabs>
+          <w:tab w:val="num" w:pos="2880"/>
+        </w:tabs>
+        <w:ind w:left="2880" w:hanging="360"/>
+      </w:pPr>
+      <w:rPr>
+        <w:rFonts w:ascii="Wingdings" w:hAnsi="Wingdings" w:hint="default"/>
+        <w:sz w:val="20"/>
+      </w:rPr>
+    </w:lvl>
+    <w:lvl w:ilvl="4" w:tentative="1">
+      <w:start w:val="1"/>
+      <w:numFmt w:val="bullet"/>
+      <w:lvlText w:val=""/>
+      <w:lvlJc w:val="left"/>
+      <w:pPr>
+        <w:tabs>
+          <w:tab w:val="num" w:pos="3600"/>
+        </w:tabs>
+        <w:ind w:left="3600" w:hanging="360"/>
+      </w:pPr>
+      <w:rPr>
+        <w:rFonts w:ascii="Wingdings" w:hAnsi="Wingdings" w:hint="default"/>
+        <w:sz w:val="20"/>
+      </w:rPr>
+    </w:lvl>
+    <w:lvl w:ilvl="5" w:tentative="1">
+      <w:start w:val="1"/>
+      <w:numFmt w:val="bullet"/>
+      <w:lvlText w:val=""/>
+      <w:lvlJc w:val="left"/>
+      <w:pPr>
+        <w:tabs>
+          <w:tab w:val="num" w:pos="4320"/>
+        </w:tabs>
+        <w:ind w:left="4320" w:hanging="360"/>
+      </w:pPr>
+      <w:rPr>
+        <w:rFonts w:ascii="Wingdings" w:hAnsi="Wingdings" w:hint="default"/>
+        <w:sz w:val="20"/>
+      </w:rPr>
+    </w:lvl>
+    <w:lvl w:ilvl="6" w:tentative="1">
+      <w:start w:val="1"/>
+      <w:numFmt w:val="bullet"/>
+      <w:lvlText w:val=""/>
+      <w:lvlJc w:val="left"/>
+      <w:pPr>
+        <w:tabs>
+          <w:tab w:val="num" w:pos="5040"/>
+        </w:tabs>
+        <w:ind w:left="5040" w:hanging="360"/>
+      </w:pPr>
+      <w:rPr>
+        <w:rFonts w:ascii="Wingdings" w:hAnsi="Wingdings" w:hint="default"/>
+        <w:sz w:val="20"/>
+      </w:rPr>
+    </w:lvl>
+    <w:lvl w:ilvl="7" w:tentative="1">
+      <w:start w:val="1"/>
+      <w:numFmt w:val="bullet"/>
+      <w:lvlText w:val=""/>
+      <w:lvlJc w:val="left"/>
+      <w:pPr>
+        <w:tabs>
+          <w:tab w:val="num" w:pos="5760"/>
+        </w:tabs>
+        <w:ind w:left="5760" w:hanging="360"/>
+      </w:pPr>
+      <w:rPr>
+        <w:rFonts w:ascii="Wingdings" w:hAnsi="Wingdings" w:hint="default"/>
+        <w:sz w:val="20"/>
+      </w:rPr>
+    </w:lvl>
+    <w:lvl w:ilvl="8" w:tentative="1">
+      <w:start w:val="1"/>
+      <w:numFmt w:val="bullet"/>
+      <w:lvlText w:val=""/>
+      <w:lvlJc w:val="left"/>
+      <w:pPr>
+        <w:tabs>
+          <w:tab w:val="num" w:pos="6480"/>
+        </w:tabs>
+        <w:ind w:left="6480" w:hanging="360"/>
+      </w:pPr>
+      <w:rPr>
+        <w:rFonts w:ascii="Wingdings" w:hAnsi="Wingdings" w:hint="default"/>
+        <w:sz w:val="20"/>
+      </w:rPr>
+    </w:lvl>
+  </w:abstractNum>
+  <w:abstractNum w:abstractNumId="2" w15:restartNumberingAfterBreak="0">
     <w:nsid w:val="7B7926B1"/>
     <w:multiLevelType w:val="multilevel"/>
     <w:tmpl w:val="386274CA"/>
@@ -1062,6 +1742,9 @@
     <w:abstractNumId w:val="0"/>
   </w:num>
   <w:num w:numId="2">
+    <w:abstractNumId w:val="2"/>
+  </w:num>
+  <w:num w:numId="3">
     <w:abstractNumId w:val="1"/>
   </w:num>
 </w:numbering>

</xml_diff>